<commit_message>
Added code to generate:
Add, Remove etc. links to the menus.

When adding a new menu it will now created the links.
</commit_message>
<xml_diff>
--- a/Docs/ArchCorpDemo.docx
+++ b/Docs/ArchCorpDemo.docx
@@ -368,7 +368,7 @@
                                               <w:sz w:val="26"/>
                                               <w:szCs w:val="26"/>
                                             </w:rPr>
-                                            <w:t>Eric Cronje</w:t>
+                                            <w:t>TB10</w:t>
                                           </w:r>
                                         </w:p>
                                       </w:sdtContent>
@@ -393,25 +393,7 @@
                                             <w:rPr>
                                               <w:color w:val="0E2841" w:themeColor="text2"/>
                                             </w:rPr>
-                                            <w:t xml:space="preserve"> </w:t>
-                                          </w:r>
-                                          <w:r>
-                                            <w:rPr>
-                                              <w:color w:val="0E2841" w:themeColor="text2"/>
-                                            </w:rPr>
-                                            <w:t>Document:</w:t>
-                                          </w:r>
-                                          <w:r>
-                                            <w:rPr>
-                                              <w:color w:val="0E2841" w:themeColor="text2"/>
-                                            </w:rPr>
-                                            <w:t xml:space="preserve"> </w:t>
-                                          </w:r>
-                                          <w:r>
-                                            <w:rPr>
-                                              <w:color w:val="0E2841" w:themeColor="text2"/>
-                                            </w:rPr>
-                                            <w:t>Version 1.0.1</w:t>
+                                            <w:t>Document: Version 1.0.1</w:t>
                                           </w:r>
                                         </w:sdtContent>
                                       </w:sdt>
@@ -749,7 +731,7 @@
                                         <w:sz w:val="26"/>
                                         <w:szCs w:val="26"/>
                                       </w:rPr>
-                                      <w:t>Eric Cronje</w:t>
+                                      <w:t>TB10</w:t>
                                     </w:r>
                                   </w:p>
                                 </w:sdtContent>
@@ -774,25 +756,7 @@
                                       <w:rPr>
                                         <w:color w:val="0E2841" w:themeColor="text2"/>
                                       </w:rPr>
-                                      <w:t xml:space="preserve"> </w:t>
-                                    </w:r>
-                                    <w:r>
-                                      <w:rPr>
-                                        <w:color w:val="0E2841" w:themeColor="text2"/>
-                                      </w:rPr>
-                                      <w:t>Document:</w:t>
-                                    </w:r>
-                                    <w:r>
-                                      <w:rPr>
-                                        <w:color w:val="0E2841" w:themeColor="text2"/>
-                                      </w:rPr>
-                                      <w:t xml:space="preserve"> </w:t>
-                                    </w:r>
-                                    <w:r>
-                                      <w:rPr>
-                                        <w:color w:val="0E2841" w:themeColor="text2"/>
-                                      </w:rPr>
-                                      <w:t>Version 1.0.1</w:t>
+                                      <w:t>Document: Version 1.0.1</w:t>
                                     </w:r>
                                   </w:sdtContent>
                                 </w:sdt>
@@ -2627,10 +2591,7 @@
           </w:tcPr>
           <w:p>
             <w:r>
-              <w:t>Edit</w:t>
-            </w:r>
-            <w:r>
-              <w:t xml:space="preserve"> Building</w:t>
+              <w:t>Edit Building</w:t>
             </w:r>
           </w:p>
         </w:tc>
@@ -2640,10 +2601,7 @@
           </w:tcPr>
           <w:p>
             <w:r>
-              <w:t xml:space="preserve">Edits </w:t>
-            </w:r>
-            <w:r>
-              <w:t>a single building.</w:t>
+              <w:t>Edits a single building.</w:t>
             </w:r>
           </w:p>
         </w:tc>
@@ -4607,6 +4565,7 @@
   <w:style w:type="character" w:default="1" w:styleId="DefaultParagraphFont">
     <w:name w:val="Default Paragraph Font"/>
     <w:uiPriority w:val="1"/>
+    <w:semiHidden/>
     <w:unhideWhenUsed/>
   </w:style>
   <w:style w:type="table" w:default="1" w:styleId="TableNormal">

</xml_diff>